<commit_message>
spellcheck and crw edits
</commit_message>
<xml_diff>
--- a/SI_docs/docx_written/LCOS.docx
+++ b/SI_docs/docx_written/LCOS.docx
@@ -24,27 +24,14 @@
       <w:r>
         <w:t xml:space="preserve">Table </w:t>
       </w:r>
-      <w:r>
-        <w:fldChar w:fldCharType="begin"/>
-      </w:r>
-      <w:r>
-        <w:instrText xml:space="preserve"> SEQ Table \* ARABIC </w:instrText>
-      </w:r>
-      <w:r>
-        <w:fldChar w:fldCharType="separate"/>
-      </w:r>
-      <w:r>
-        <w:rPr>
-          <w:noProof/>
-        </w:rPr>
-        <w:t>3</w:t>
-      </w:r>
-      <w:r>
-        <w:rPr>
-          <w:noProof/>
-        </w:rPr>
-        <w:fldChar w:fldCharType="end"/>
-      </w:r>
+      <w:fldSimple w:instr=" SEQ Table \* ARABIC ">
+        <w:r>
+          <w:rPr>
+            <w:noProof/>
+          </w:rPr>
+          <w:t>3</w:t>
+        </w:r>
+      </w:fldSimple>
       <w:r>
         <w:t>: Term definitions</w:t>
       </w:r>
@@ -4983,19 +4970,6 @@
     </w:p>
     <w:p>
       <w:pPr>
-        <w:rPr>
-          <w:rFonts w:eastAsiaTheme="minorEastAsia"/>
-        </w:rPr>
-      </w:pPr>
-      <w:r>
-        <w:rPr>
-          <w:rFonts w:eastAsiaTheme="minorEastAsia"/>
-        </w:rPr>
-        <w:t xml:space="preserve">The above equation shows that for constant cash flows over the lifetime of the system, the discount rate effectively acts as a shortening of the system lifetime as future cash flows are heavily discounted. This means that technologies with long lifetimes to not be viewed as favorably as otherwise and this is among the criticisms of discounted cash flow analysis for selecting energy technologies.[] </w:t>
-      </w:r>
-    </w:p>
-    <w:p>
-      <w:pPr>
         <w:keepNext/>
       </w:pPr>
       <w:r>
@@ -5067,27 +5041,14 @@
       <w:r>
         <w:t xml:space="preserve">Figure </w:t>
       </w:r>
-      <w:r>
-        <w:fldChar w:fldCharType="begin"/>
-      </w:r>
-      <w:r>
-        <w:instrText xml:space="preserve"> SEQ Figure \* ARABIC </w:instrText>
-      </w:r>
-      <w:r>
-        <w:fldChar w:fldCharType="separate"/>
-      </w:r>
-      <w:r>
-        <w:rPr>
-          <w:noProof/>
-        </w:rPr>
-        <w:t>2</w:t>
-      </w:r>
-      <w:r>
-        <w:rPr>
-          <w:noProof/>
-        </w:rPr>
-        <w:fldChar w:fldCharType="end"/>
-      </w:r>
+      <w:fldSimple w:instr=" SEQ Figure \* ARABIC ">
+        <w:r>
+          <w:rPr>
+            <w:noProof/>
+          </w:rPr>
+          <w:t>2</w:t>
+        </w:r>
+      </w:fldSimple>
       <w:bookmarkEnd w:id="0"/>
       <w:r>
         <w:t xml:space="preserve">: a) </w:t>
@@ -10735,12 +10696,15 @@
 </file>
 
 <file path=customXml/item1.xml><?xml version="1.0" encoding="utf-8"?>
-<?mso-contentType ?>
-<FormTemplates xmlns="http://schemas.microsoft.com/sharepoint/v3/contenttype/forms">
-  <Display>DocumentLibraryForm</Display>
-  <Edit>DocumentLibraryForm</Edit>
-  <New>DocumentLibraryForm</New>
-</FormTemplates>
+<p:properties xmlns:p="http://schemas.microsoft.com/office/2006/metadata/properties" xmlns:xsi="http://www.w3.org/2001/XMLSchema-instance" xmlns:pc="http://schemas.microsoft.com/office/infopath/2007/PartnerControls">
+  <documentManagement>
+    <lcf76f155ced4ddcb4097134ff3c332f xmlns="dd4ee72e-aef3-4972-8ae4-842d91e88cda">
+      <Terms xmlns="http://schemas.microsoft.com/office/infopath/2007/PartnerControls"/>
+    </lcf76f155ced4ddcb4097134ff3c332f>
+    <Notes xmlns="dd4ee72e-aef3-4972-8ae4-842d91e88cda" xsi:nil="true"/>
+    <TaxCatchAll xmlns="57df181a-20ac-4c3f-88b8-e9e73b3d486f" xsi:nil="true"/>
+  </documentManagement>
+</p:properties>
 </file>
 
 <file path=customXml/item2.xml><?xml version="1.0" encoding="utf-8"?>
@@ -10995,21 +10959,21 @@
 </file>
 
 <file path=customXml/item3.xml><?xml version="1.0" encoding="utf-8"?>
-<p:properties xmlns:p="http://schemas.microsoft.com/office/2006/metadata/properties" xmlns:xsi="http://www.w3.org/2001/XMLSchema-instance" xmlns:pc="http://schemas.microsoft.com/office/infopath/2007/PartnerControls">
-  <documentManagement>
-    <lcf76f155ced4ddcb4097134ff3c332f xmlns="dd4ee72e-aef3-4972-8ae4-842d91e88cda">
-      <Terms xmlns="http://schemas.microsoft.com/office/infopath/2007/PartnerControls"/>
-    </lcf76f155ced4ddcb4097134ff3c332f>
-    <Notes xmlns="dd4ee72e-aef3-4972-8ae4-842d91e88cda" xsi:nil="true"/>
-    <TaxCatchAll xmlns="57df181a-20ac-4c3f-88b8-e9e73b3d486f" xsi:nil="true"/>
-  </documentManagement>
-</p:properties>
+<?mso-contentType ?>
+<FormTemplates xmlns="http://schemas.microsoft.com/sharepoint/v3/contenttype/forms">
+  <Display>DocumentLibraryForm</Display>
+  <Edit>DocumentLibraryForm</Edit>
+  <New>DocumentLibraryForm</New>
+</FormTemplates>
 </file>
 
 <file path=customXml/itemProps1.xml><?xml version="1.0" encoding="utf-8"?>
-<ds:datastoreItem xmlns:ds="http://schemas.openxmlformats.org/officeDocument/2006/customXml" ds:itemID="{58EBFAF7-D78F-4A38-B76C-DC408A697B74}">
+<ds:datastoreItem xmlns:ds="http://schemas.openxmlformats.org/officeDocument/2006/customXml" ds:itemID="{442FAE74-5410-47EE-8764-7973A422D9A8}">
   <ds:schemaRefs>
-    <ds:schemaRef ds:uri="http://schemas.microsoft.com/sharepoint/v3/contenttype/forms"/>
+    <ds:schemaRef ds:uri="http://schemas.microsoft.com/office/2006/metadata/properties"/>
+    <ds:schemaRef ds:uri="http://schemas.microsoft.com/office/infopath/2007/PartnerControls"/>
+    <ds:schemaRef ds:uri="dd4ee72e-aef3-4972-8ae4-842d91e88cda"/>
+    <ds:schemaRef ds:uri="57df181a-20ac-4c3f-88b8-e9e73b3d486f"/>
   </ds:schemaRefs>
 </ds:datastoreItem>
 </file>
@@ -11034,12 +10998,9 @@
 </file>
 
 <file path=customXml/itemProps3.xml><?xml version="1.0" encoding="utf-8"?>
-<ds:datastoreItem xmlns:ds="http://schemas.openxmlformats.org/officeDocument/2006/customXml" ds:itemID="{442FAE74-5410-47EE-8764-7973A422D9A8}">
+<ds:datastoreItem xmlns:ds="http://schemas.openxmlformats.org/officeDocument/2006/customXml" ds:itemID="{58EBFAF7-D78F-4A38-B76C-DC408A697B74}">
   <ds:schemaRefs>
-    <ds:schemaRef ds:uri="http://schemas.microsoft.com/office/2006/metadata/properties"/>
-    <ds:schemaRef ds:uri="http://schemas.microsoft.com/office/infopath/2007/PartnerControls"/>
-    <ds:schemaRef ds:uri="dd4ee72e-aef3-4972-8ae4-842d91e88cda"/>
-    <ds:schemaRef ds:uri="57df181a-20ac-4c3f-88b8-e9e73b3d486f"/>
+    <ds:schemaRef ds:uri="http://schemas.microsoft.com/sharepoint/v3/contenttype/forms"/>
   </ds:schemaRefs>
 </ds:datastoreItem>
 </file>
</xml_diff>